<commit_message>
updated script, pptx, and visualization trials
</commit_message>
<xml_diff>
--- a/Presentation-Script.docx
+++ b/Presentation-Script.docx
@@ -27,16 +27,49 @@
         <w:t xml:space="preserve">TYH: </w:t>
       </w:r>
       <w:r>
-        <w:t>First, let me briefly introduce what is word</w:t>
+        <w:t xml:space="preserve">First, let me briefly introduce what </w:t>
+      </w:r>
+      <w:r>
+        <w:t>are word embeddings and</w:t>
+      </w:r>
+      <w:r>
+        <w:t xml:space="preserve"> word</w:t>
       </w:r>
       <w:r>
         <w:t xml:space="preserve">2vec. </w:t>
       </w:r>
       <w:r>
-        <w:t>Basically speaking, word2vec is a way to represent each word i</w:t>
-      </w:r>
-      <w:r>
-        <w:t>n a vector.</w:t>
+        <w:t xml:space="preserve">Basically, </w:t>
+      </w:r>
+      <w:r>
+        <w:t xml:space="preserve">word embeddings are a way to </w:t>
+      </w:r>
+      <w:r>
+        <w:t>represent word</w:t>
+      </w:r>
+      <w:r>
+        <w:t>s</w:t>
+      </w:r>
+      <w:r>
+        <w:t xml:space="preserve"> </w:t>
+      </w:r>
+      <w:r>
+        <w:t xml:space="preserve">as </w:t>
+      </w:r>
+      <w:r>
+        <w:t>vector</w:t>
+      </w:r>
+      <w:r>
+        <w:t>s</w:t>
+      </w:r>
+      <w:r>
+        <w:t xml:space="preserve"> and </w:t>
+      </w:r>
+      <w:r>
+        <w:t>word2vec is a popular technique to obtain vector representations of words</w:t>
+      </w:r>
+      <w:r>
+        <w:t>.</w:t>
       </w:r>
       <w:r>
         <w:t xml:space="preserve"> Each dimension may correlate to an </w:t>
@@ -51,6 +84,9 @@
         <w:t>bases</w:t>
       </w:r>
       <w:r>
+        <w:t>, royalty and gender,</w:t>
+      </w:r>
+      <w:r>
         <w:t xml:space="preserve"> to generalize the four words man, woman, king, queen. </w:t>
       </w:r>
       <w:r>
@@ -66,15 +102,15 @@
         <w:t xml:space="preserve"> close to each other, having a high cosine similarity, meaning that they migh</w:t>
       </w:r>
       <w:r>
-        <w:t xml:space="preserve">t be correlated. </w:t>
+        <w:t>t be correlated.</w:t>
       </w:r>
     </w:p>
     <w:p>
       <w:r>
-        <w:t xml:space="preserve">YKL: </w:t>
-      </w:r>
-      <w:r>
-        <w:t xml:space="preserve">So how can this be used in calculation of probability? There are </w:t>
+        <w:t>YKL:</w:t>
+      </w:r>
+      <w:r>
+        <w:t xml:space="preserve"> There are </w:t>
       </w:r>
       <w:r>
         <w:t xml:space="preserve">mainly </w:t>
@@ -86,10 +122,46 @@
         <w:t>types of models in Word</w:t>
       </w:r>
       <w:r>
-        <w:t>2vec, CBOW and Skip-gram model, and we would focus on skip-gram model</w:t>
-      </w:r>
-      <w:r>
-        <w:t xml:space="preserve"> as it is easier </w:t>
+        <w:t>2</w:t>
+      </w:r>
+      <w:r>
+        <w:t>V</w:t>
+      </w:r>
+      <w:r>
+        <w:t>ec, CBOW and Skip-</w:t>
+      </w:r>
+      <w:r>
+        <w:t>G</w:t>
+      </w:r>
+      <w:r>
+        <w:t>ra</w:t>
+      </w:r>
+      <w:r>
+        <w:t>m</w:t>
+      </w:r>
+      <w:r>
+        <w:t xml:space="preserve">, and we </w:t>
+      </w:r>
+      <w:r>
+        <w:t xml:space="preserve">will </w:t>
+      </w:r>
+      <w:r>
+        <w:t xml:space="preserve">focus on </w:t>
+      </w:r>
+      <w:r>
+        <w:t>S</w:t>
+      </w:r>
+      <w:r>
+        <w:t>kip-</w:t>
+      </w:r>
+      <w:r>
+        <w:t>G</w:t>
+      </w:r>
+      <w:r>
+        <w:t xml:space="preserve">ram </w:t>
+      </w:r>
+      <w:r>
+        <w:t xml:space="preserve">as it is easier </w:t>
       </w:r>
       <w:r>
         <w:t xml:space="preserve">to </w:t>
@@ -101,33 +173,33 @@
         <w:t>implement</w:t>
       </w:r>
       <w:r>
-        <w:t>,</w:t>
+        <w:t>. I</w:t>
+      </w:r>
+      <w:r>
+        <w:t>t is simply the other way around for the CBOW model</w:t>
+      </w:r>
+      <w:r>
+        <w:t xml:space="preserve"> anyway</w:t>
+      </w:r>
+      <w:r>
+        <w:t xml:space="preserve">. </w:t>
+      </w:r>
+      <w:r>
+        <w:t xml:space="preserve">So, the Skip-gram </w:t>
+      </w:r>
+      <w:r>
+        <w:t>model</w:t>
+      </w:r>
+      <w:r>
+        <w:t xml:space="preserve"> accepts input of a context word and tries to </w:t>
+      </w:r>
+      <w:r>
+        <w:t>calculate</w:t>
       </w:r>
       <w:r>
         <w:t xml:space="preserve"> </w:t>
       </w:r>
       <w:r>
-        <w:t>and it is simply the other way around for the CBOW model</w:t>
-      </w:r>
-      <w:r>
-        <w:t xml:space="preserve">. </w:t>
-      </w:r>
-      <w:r>
-        <w:t xml:space="preserve">So, the Skip-gram </w:t>
-      </w:r>
-      <w:r>
-        <w:t>model</w:t>
-      </w:r>
-      <w:r>
-        <w:t xml:space="preserve"> accepts input of a context word and tries to </w:t>
-      </w:r>
-      <w:r>
-        <w:t>calculate</w:t>
-      </w:r>
-      <w:r>
-        <w:t xml:space="preserve"> </w:t>
-      </w:r>
-      <w:r>
         <w:t>the</w:t>
       </w:r>
       <w:r>
@@ -137,16 +209,31 @@
         <w:t xml:space="preserve"> probability of </w:t>
       </w:r>
       <w:r>
-        <w:t>outside context word given context word, as visualized in the diagram</w:t>
+        <w:t>outside context word</w:t>
+      </w:r>
+      <w:r>
+        <w:t>s</w:t>
+      </w:r>
+      <w:r>
+        <w:t xml:space="preserve"> given </w:t>
+      </w:r>
+      <w:r>
+        <w:t xml:space="preserve">a </w:t>
+      </w:r>
+      <w:r>
+        <w:t>context word, as visualized in the diagram</w:t>
+      </w:r>
+      <w:r>
+        <w:t>s here</w:t>
       </w:r>
       <w:r>
         <w:t>.</w:t>
       </w:r>
       <w:r>
-        <w:t xml:space="preserve"> </w:t>
-      </w:r>
-      <w:r>
-        <w:t>The model first assign</w:t>
+        <w:t xml:space="preserve"> It</w:t>
+      </w:r>
+      <w:r>
+        <w:t xml:space="preserve"> first assign</w:t>
       </w:r>
       <w:r>
         <w:rPr>
@@ -168,7 +255,13 @@
         <w:t xml:space="preserve"> We would then feed the word vector of the context word to the output</w:t>
       </w:r>
       <w:r>
-        <w:t xml:space="preserve"> weight of car, which is like “dot product”, or cosine similarity that computes ho</w:t>
+        <w:t xml:space="preserve"> weight of </w:t>
+      </w:r>
+      <w:r>
+        <w:t>outside context word</w:t>
+      </w:r>
+      <w:r>
+        <w:t>, which is like “dot product”, or cosine similarity that computes ho</w:t>
       </w:r>
       <w:r>
         <w:t xml:space="preserve">w similar the two vectors are to each other. The closer to 1, the more similar the words are. The </w:t>
@@ -183,10 +276,22 @@
         <w:t xml:space="preserve">ction is used here </w:t>
       </w:r>
       <w:r>
-        <w:t>to bound the output value of it to be between 0 to 1, which is the</w:t>
-      </w:r>
-      <w:r>
-        <w:t xml:space="preserve"> required</w:t>
+        <w:t xml:space="preserve">to </w:t>
+      </w:r>
+      <w:r>
+        <w:t xml:space="preserve">generate a probability distribution by </w:t>
+      </w:r>
+      <w:r>
+        <w:t>bound</w:t>
+      </w:r>
+      <w:r>
+        <w:t>ing</w:t>
+      </w:r>
+      <w:r>
+        <w:t xml:space="preserve"> the output value to between 0 to 1,</w:t>
+      </w:r>
+      <w:r>
+        <w:t xml:space="preserve"> so its output is the required</w:t>
       </w:r>
       <w:r>
         <w:t xml:space="preserve"> probability</w:t>
@@ -195,10 +300,28 @@
         <w:t>.</w:t>
       </w:r>
       <w:r>
-        <w:t xml:space="preserve"> This model tries to understand the semantic meaning of words in a sentence. The process is also </w:t>
-      </w:r>
-      <w:r>
-        <w:t>repeated many times, and the weight matrix is constantly adjusted to make the probability more accurate</w:t>
+        <w:t xml:space="preserve"> This model tries to understand the semantic meaning of words in a sentence. Th</w:t>
+      </w:r>
+      <w:r>
+        <w:t>is</w:t>
+      </w:r>
+      <w:r>
+        <w:t xml:space="preserve"> process is </w:t>
+      </w:r>
+      <w:r>
+        <w:t>repeated many times</w:t>
+      </w:r>
+      <w:r>
+        <w:t xml:space="preserve"> as the model </w:t>
+      </w:r>
+      <w:r>
+        <w:t>goes through the</w:t>
+      </w:r>
+      <w:r>
+        <w:t xml:space="preserve"> dataset</w:t>
+      </w:r>
+      <w:r>
+        <w:t>, and the weight matrix is constantly adjusted to make the probability more accurate</w:t>
       </w:r>
       <w:r>
         <w:t>.</w:t>
@@ -247,7 +370,7 @@
         <w:t>e of the data set, and the number of epochs we used.</w:t>
       </w:r>
       <w:r>
-        <w:t xml:space="preserve"> The code we used to implement is posted on Git</w:t>
+        <w:t xml:space="preserve"> The code is posted on Git</w:t>
       </w:r>
       <w:r>
         <w:t>H</w:t>

</xml_diff>

<commit_message>
Updated presentation stuff again
</commit_message>
<xml_diff>
--- a/Presentation-Script.docx
+++ b/Presentation-Script.docx
@@ -121,7 +121,17 @@
         <w:t xml:space="preserve"> and </w:t>
       </w:r>
       <w:r>
-        <w:t>word2vec is a popular technique to</w:t>
+        <w:t>word2vec is a popular technique</w:t>
+      </w:r>
+      <w:r>
+        <w:rPr>
+          <w:rFonts w:hint="eastAsia"/>
+          <w:lang w:eastAsia="zh-TW"/>
+        </w:rPr>
+        <w:t xml:space="preserve"> or framework</w:t>
+      </w:r>
+      <w:r>
+        <w:t xml:space="preserve"> to</w:t>
       </w:r>
       <w:r>
         <w:rPr>
@@ -146,7 +156,7 @@
         <w:rPr>
           <w:lang w:eastAsia="zh-TW"/>
         </w:rPr>
-        <w:t xml:space="preserve">the vectors </w:t>
+        <w:t xml:space="preserve">the vector </w:t>
       </w:r>
       <w:r>
         <w:rPr>
@@ -170,7 +180,20 @@
         <w:rPr>
           <w:lang w:eastAsia="zh-TW"/>
         </w:rPr>
-        <w:t xml:space="preserve">depend on </w:t>
+        <w:t>depend</w:t>
+      </w:r>
+      <w:r>
+        <w:rPr>
+          <w:rFonts w:hint="eastAsia"/>
+          <w:lang w:eastAsia="zh-TW"/>
+        </w:rPr>
+        <w:t>s</w:t>
+      </w:r>
+      <w:r>
+        <w:rPr>
+          <w:lang w:eastAsia="zh-TW"/>
+        </w:rPr>
+        <w:t xml:space="preserve"> on </w:t>
       </w:r>
       <w:r>
         <w:rPr>
@@ -183,6 +206,27 @@
           <w:lang w:eastAsia="zh-TW"/>
         </w:rPr>
         <w:t>surrounding words</w:t>
+      </w:r>
+      <w:r>
+        <w:rPr>
+          <w:rFonts w:hint="eastAsia"/>
+          <w:lang w:eastAsia="zh-TW"/>
+        </w:rPr>
+        <w:t xml:space="preserve"> and hence capture</w:t>
+      </w:r>
+      <w:r>
+        <w:rPr>
+          <w:rFonts w:hint="eastAsia"/>
+          <w:lang w:eastAsia="zh-TW"/>
+        </w:rPr>
+        <w:t>s</w:t>
+      </w:r>
+      <w:r>
+        <w:rPr>
+          <w:rFonts w:hint="eastAsia"/>
+          <w:lang w:eastAsia="zh-TW"/>
+        </w:rPr>
+        <w:t xml:space="preserve"> its semantic meaning</w:t>
       </w:r>
       <w:r>
         <w:t>.</w:t>
@@ -683,7 +727,17 @@
         <w:t xml:space="preserve">However, they </w:t>
       </w:r>
       <w:r>
-        <w:t xml:space="preserve">are pretty different as we normalize the vectors to </w:t>
+        <w:t xml:space="preserve">are </w:t>
+      </w:r>
+      <w:r>
+        <w:rPr>
+          <w:rFonts w:hint="eastAsia"/>
+          <w:lang w:eastAsia="zh-TW"/>
+        </w:rPr>
+        <w:t xml:space="preserve">not the same at all </w:t>
+      </w:r>
+      <w:r>
+        <w:t xml:space="preserve">as we normalize the vectors to </w:t>
       </w:r>
       <w:r>
         <w:t xml:space="preserve">neglect the </w:t>

</xml_diff>